<commit_message>
Punto 4 - Perfiles de los stakeholder
Falta definir los stakelholders faltantes.
</commit_message>
<xml_diff>
--- a/Documentos/Visión/Vision.docx
+++ b/Documentos/Visión/Vision.docx
@@ -4456,7 +4456,366 @@
         </w:rPr>
         <w:t xml:space="preserve"> </w:t>
       </w:r>
-    </w:p>
+      <w:bookmarkStart w:id="0" w:name="_GoBack"/>
+      <w:bookmarkEnd w:id="0"/>
+    </w:p>
+    <w:p>
+      <w:r>
+        <w:t>Cliente del software</w:t>
+      </w:r>
+    </w:p>
+    <w:tbl>
+      <w:tblPr>
+        <w:tblStyle w:val="Tablaconcuadrcula"/>
+        <w:tblW w:w="0" w:type="auto"/>
+        <w:tblInd w:w="10" w:type="dxa"/>
+        <w:tblLook w:val="04A0" w:firstRow="1" w:lastRow="0" w:firstColumn="1" w:lastColumn="0" w:noHBand="0" w:noVBand="1"/>
+      </w:tblPr>
+      <w:tblGrid>
+        <w:gridCol w:w="3103"/>
+        <w:gridCol w:w="3103"/>
+        <w:gridCol w:w="3104"/>
+      </w:tblGrid>
+      <w:tr>
+        <w:tc>
+          <w:tcPr>
+            <w:tcW w:w="3106" w:type="dxa"/>
+          </w:tcPr>
+          <w:p>
+            <w:pPr>
+              <w:ind w:left="0" w:firstLine="0"/>
+            </w:pPr>
+            <w:r>
+              <w:t>Nombre</w:t>
+            </w:r>
+          </w:p>
+        </w:tc>
+        <w:tc>
+          <w:tcPr>
+            <w:tcW w:w="3107" w:type="dxa"/>
+          </w:tcPr>
+          <w:p>
+            <w:pPr>
+              <w:ind w:left="0" w:firstLine="0"/>
+            </w:pPr>
+            <w:r>
+              <w:t>Cargo</w:t>
+            </w:r>
+          </w:p>
+        </w:tc>
+        <w:tc>
+          <w:tcPr>
+            <w:tcW w:w="3107" w:type="dxa"/>
+          </w:tcPr>
+          <w:p>
+            <w:pPr>
+              <w:ind w:left="0" w:firstLine="0"/>
+            </w:pPr>
+            <w:r>
+              <w:t>Función</w:t>
+            </w:r>
+          </w:p>
+        </w:tc>
+      </w:tr>
+      <w:tr>
+        <w:tc>
+          <w:tcPr>
+            <w:tcW w:w="3106" w:type="dxa"/>
+          </w:tcPr>
+          <w:p>
+            <w:pPr>
+              <w:ind w:left="0" w:firstLine="0"/>
+            </w:pPr>
+            <w:proofErr w:type="spellStart"/>
+            <w:r>
+              <w:t>Raul</w:t>
+            </w:r>
+            <w:proofErr w:type="spellEnd"/>
+            <w:r>
+              <w:t xml:space="preserve"> </w:t>
+            </w:r>
+            <w:proofErr w:type="spellStart"/>
+            <w:r>
+              <w:t>Geraro</w:t>
+            </w:r>
+            <w:proofErr w:type="spellEnd"/>
+            <w:r>
+              <w:t xml:space="preserve"> Gonzalez Calvo</w:t>
+            </w:r>
+          </w:p>
+        </w:tc>
+        <w:tc>
+          <w:tcPr>
+            <w:tcW w:w="3107" w:type="dxa"/>
+          </w:tcPr>
+          <w:p>
+            <w:pPr>
+              <w:ind w:left="0" w:firstLine="0"/>
+            </w:pPr>
+            <w:r>
+              <w:t>Cliente del software Cines 35mm</w:t>
+            </w:r>
+          </w:p>
+        </w:tc>
+        <w:tc>
+          <w:tcPr>
+            <w:tcW w:w="3107" w:type="dxa"/>
+          </w:tcPr>
+          <w:p>
+            <w:pPr>
+              <w:ind w:left="0" w:firstLine="0"/>
+            </w:pPr>
+            <w:r>
+              <w:t xml:space="preserve">El </w:t>
+            </w:r>
+            <w:proofErr w:type="spellStart"/>
+            <w:r>
+              <w:t>stakeholder</w:t>
+            </w:r>
+            <w:proofErr w:type="spellEnd"/>
+            <w:r>
+              <w:t xml:space="preserve"> describe los requisitos del sistema y funcionales del producto.</w:t>
+            </w:r>
+          </w:p>
+        </w:tc>
+      </w:tr>
+    </w:tbl>
+    <w:p/>
+    <w:p>
+      <w:pPr>
+        <w:ind w:left="0" w:firstLine="0"/>
+      </w:pPr>
+    </w:p>
+    <w:p>
+      <w:r>
+        <w:t>Ingeniero de software</w:t>
+      </w:r>
+    </w:p>
+    <w:p>
+      <w:r>
+        <w:t>Ingeniero de software</w:t>
+      </w:r>
+    </w:p>
+    <w:p>
+      <w:r>
+        <w:t>Ingeniero de software</w:t>
+      </w:r>
+    </w:p>
+    <w:p/>
+    <w:p>
+      <w:r>
+        <w:t>Usuario regular</w:t>
+      </w:r>
+    </w:p>
+    <w:tbl>
+      <w:tblPr>
+        <w:tblStyle w:val="Tablaconcuadrcula"/>
+        <w:tblW w:w="0" w:type="auto"/>
+        <w:tblInd w:w="10" w:type="dxa"/>
+        <w:tblLook w:val="04A0" w:firstRow="1" w:lastRow="0" w:firstColumn="1" w:lastColumn="0" w:noHBand="0" w:noVBand="1"/>
+      </w:tblPr>
+      <w:tblGrid>
+        <w:gridCol w:w="4656"/>
+        <w:gridCol w:w="4654"/>
+      </w:tblGrid>
+      <w:tr>
+        <w:tc>
+          <w:tcPr>
+            <w:tcW w:w="4660" w:type="dxa"/>
+          </w:tcPr>
+          <w:p>
+            <w:pPr>
+              <w:ind w:left="0" w:firstLine="0"/>
+            </w:pPr>
+            <w:r>
+              <w:t>Representante</w:t>
+            </w:r>
+          </w:p>
+        </w:tc>
+        <w:tc>
+          <w:tcPr>
+            <w:tcW w:w="4660" w:type="dxa"/>
+          </w:tcPr>
+          <w:p>
+            <w:pPr>
+              <w:ind w:left="0" w:firstLine="0"/>
+            </w:pPr>
+            <w:r>
+              <w:t>Usuario regular</w:t>
+            </w:r>
+          </w:p>
+        </w:tc>
+      </w:tr>
+      <w:tr>
+        <w:tc>
+          <w:tcPr>
+            <w:tcW w:w="4660" w:type="dxa"/>
+          </w:tcPr>
+          <w:p>
+            <w:pPr>
+              <w:ind w:left="0" w:firstLine="0"/>
+            </w:pPr>
+            <w:r>
+              <w:t>Descripción</w:t>
+            </w:r>
+          </w:p>
+        </w:tc>
+        <w:tc>
+          <w:tcPr>
+            <w:tcW w:w="4660" w:type="dxa"/>
+          </w:tcPr>
+          <w:p>
+            <w:pPr>
+              <w:ind w:left="0" w:firstLine="0"/>
+            </w:pPr>
+            <w:r>
+              <w:t xml:space="preserve">Usuario regular del sistema que podrá visualizar, registrarse, buscar, marcar, comentar películas de su agrado en el sistema. </w:t>
+            </w:r>
+          </w:p>
+        </w:tc>
+      </w:tr>
+      <w:tr>
+        <w:tc>
+          <w:tcPr>
+            <w:tcW w:w="4660" w:type="dxa"/>
+          </w:tcPr>
+          <w:p>
+            <w:pPr>
+              <w:ind w:left="0" w:firstLine="0"/>
+            </w:pPr>
+            <w:r>
+              <w:t>Tipo</w:t>
+            </w:r>
+          </w:p>
+        </w:tc>
+        <w:tc>
+          <w:tcPr>
+            <w:tcW w:w="4660" w:type="dxa"/>
+          </w:tcPr>
+          <w:p>
+            <w:pPr>
+              <w:ind w:left="0" w:firstLine="0"/>
+            </w:pPr>
+            <w:r>
+              <w:t>Usuario regular del sistema.</w:t>
+            </w:r>
+          </w:p>
+        </w:tc>
+      </w:tr>
+      <w:tr>
+        <w:tc>
+          <w:tcPr>
+            <w:tcW w:w="4660" w:type="dxa"/>
+          </w:tcPr>
+          <w:p>
+            <w:pPr>
+              <w:ind w:left="0" w:firstLine="0"/>
+            </w:pPr>
+            <w:r>
+              <w:t>Responsabilidades</w:t>
+            </w:r>
+          </w:p>
+        </w:tc>
+        <w:tc>
+          <w:tcPr>
+            <w:tcW w:w="4660" w:type="dxa"/>
+          </w:tcPr>
+          <w:p>
+            <w:pPr>
+              <w:ind w:left="0" w:firstLine="0"/>
+            </w:pPr>
+            <w:r>
+              <w:t>Visualizar, buscar, seleccionar, comentar películas que el sistema le proporciona.</w:t>
+            </w:r>
+          </w:p>
+        </w:tc>
+      </w:tr>
+      <w:tr>
+        <w:tc>
+          <w:tcPr>
+            <w:tcW w:w="4660" w:type="dxa"/>
+          </w:tcPr>
+          <w:p>
+            <w:pPr>
+              <w:ind w:left="0" w:firstLine="0"/>
+            </w:pPr>
+            <w:r>
+              <w:t>Criterios de éxito</w:t>
+            </w:r>
+          </w:p>
+        </w:tc>
+        <w:tc>
+          <w:tcPr>
+            <w:tcW w:w="4660" w:type="dxa"/>
+          </w:tcPr>
+          <w:p>
+            <w:pPr>
+              <w:ind w:left="0" w:firstLine="0"/>
+            </w:pPr>
+            <w:r>
+              <w:t>A definir por el cliente</w:t>
+            </w:r>
+          </w:p>
+        </w:tc>
+      </w:tr>
+      <w:tr>
+        <w:tc>
+          <w:tcPr>
+            <w:tcW w:w="4660" w:type="dxa"/>
+          </w:tcPr>
+          <w:p>
+            <w:pPr>
+              <w:ind w:left="0" w:firstLine="0"/>
+            </w:pPr>
+            <w:r>
+              <w:t>Grado de participación</w:t>
+            </w:r>
+          </w:p>
+        </w:tc>
+        <w:tc>
+          <w:tcPr>
+            <w:tcW w:w="4660" w:type="dxa"/>
+          </w:tcPr>
+          <w:p>
+            <w:pPr>
+              <w:ind w:left="0" w:firstLine="0"/>
+            </w:pPr>
+            <w:r>
+              <w:t>A definir por el cliente</w:t>
+            </w:r>
+          </w:p>
+        </w:tc>
+      </w:tr>
+      <w:tr>
+        <w:tc>
+          <w:tcPr>
+            <w:tcW w:w="4660" w:type="dxa"/>
+          </w:tcPr>
+          <w:p>
+            <w:pPr>
+              <w:ind w:left="0" w:firstLine="0"/>
+            </w:pPr>
+            <w:r>
+              <w:t>Comentarios</w:t>
+            </w:r>
+          </w:p>
+        </w:tc>
+        <w:tc>
+          <w:tcPr>
+            <w:tcW w:w="4660" w:type="dxa"/>
+          </w:tcPr>
+          <w:p>
+            <w:pPr>
+              <w:ind w:left="0" w:firstLine="0"/>
+            </w:pPr>
+            <w:r>
+              <w:t>Ninguno</w:t>
+            </w:r>
+          </w:p>
+        </w:tc>
+      </w:tr>
+    </w:tbl>
+    <w:p/>
     <w:p>
       <w:pPr>
         <w:rPr>
@@ -4478,8 +4837,6 @@
         </w:rPr>
         <w:t>4.2- Prioridades del proyecto</w:t>
       </w:r>
-      <w:bookmarkStart w:id="0" w:name="_GoBack"/>
-      <w:bookmarkEnd w:id="0"/>
     </w:p>
     <w:p>
       <w:pPr>
@@ -4658,6 +5015,7 @@
         <w:docPartUnique/>
       </w:docPartObj>
     </w:sdtPr>
+    <w:sdtEndPr/>
     <w:sdtContent>
       <w:p>
         <w:pPr>
@@ -5933,6 +6291,25 @@
       <w:rFonts w:cs="Times New Roman"/>
     </w:rPr>
   </w:style>
+  <w:style w:type="table" w:styleId="Tablaconcuadrcula">
+    <w:name w:val="Table Grid"/>
+    <w:basedOn w:val="Tablanormal"/>
+    <w:uiPriority w:val="39"/>
+    <w:rsid w:val="00994959"/>
+    <w:pPr>
+      <w:spacing w:after="0" w:line="240" w:lineRule="auto"/>
+    </w:pPr>
+    <w:tblPr>
+      <w:tblBorders>
+        <w:top w:val="single" w:sz="4" w:space="0" w:color="auto"/>
+        <w:left w:val="single" w:sz="4" w:space="0" w:color="auto"/>
+        <w:bottom w:val="single" w:sz="4" w:space="0" w:color="auto"/>
+        <w:right w:val="single" w:sz="4" w:space="0" w:color="auto"/>
+        <w:insideH w:val="single" w:sz="4" w:space="0" w:color="auto"/>
+        <w:insideV w:val="single" w:sz="4" w:space="0" w:color="auto"/>
+      </w:tblBorders>
+    </w:tblPr>
+  </w:style>
 </w:styles>
 </file>
 
@@ -6236,7 +6613,7 @@
 </file>
 
 <file path=customXml/itemProps1.xml><?xml version="1.0" encoding="utf-8"?>
-<ds:datastoreItem xmlns:ds="http://schemas.openxmlformats.org/officeDocument/2006/customXml" ds:itemID="{B2333452-AE84-45D7-9A91-978228C49860}">
+<ds:datastoreItem xmlns:ds="http://schemas.openxmlformats.org/officeDocument/2006/customXml" ds:itemID="{84B7D3CE-29DC-4AAC-B46C-C23EE7C24776}">
   <ds:schemaRefs>
     <ds:schemaRef ds:uri="http://schemas.openxmlformats.org/officeDocument/2006/bibliography"/>
   </ds:schemaRefs>

</xml_diff>